<commit_message>
apuntes y fechas de tareas
</commit_message>
<xml_diff>
--- a/fuentes/contenidos/grado11/Fechas de tareas.docx
+++ b/fuentes/contenidos/grado11/Fechas de tareas.docx
@@ -392,7 +392,13 @@
           </w:tcPr>
           <w:p>
             <w:r>
-              <w:t>Cotejo de versiones: VER Álvaro, autor. A cargo de Stella. Entrega 10 agosto. Para enviar al autor.</w:t>
+              <w:t xml:space="preserve">11 agosto. </w:t>
+            </w:r>
+            <w:r>
+              <w:t>Cotejo de versiones: VER Ál</w:t>
+            </w:r>
+            <w:r>
+              <w:t>varo, autor. A cargo de Stella.</w:t>
             </w:r>
           </w:p>
         </w:tc>
@@ -434,7 +440,12 @@
           <w:p/>
           <w:p>
             <w:r>
-              <w:t>10 agosto: nuevas imágenes. Stella</w:t>
+              <w:t>11</w:t>
+            </w:r>
+            <w:bookmarkStart w:id="0" w:name="_GoBack"/>
+            <w:bookmarkEnd w:id="0"/>
+            <w:r>
+              <w:t xml:space="preserve"> agosto: nuevas imágenes. Stella</w:t>
             </w:r>
           </w:p>
         </w:tc>
@@ -858,12 +869,15 @@
             <w:r>
               <w:t>18 julio: versión larga…</w:t>
             </w:r>
-            <w:bookmarkStart w:id="0" w:name="_GoBack"/>
-            <w:bookmarkEnd w:id="0"/>
           </w:p>
           <w:p>
             <w:r>
               <w:t>30 julio: versión de 26 actividades, falta definir motores</w:t>
+            </w:r>
+          </w:p>
+          <w:p>
+            <w:r>
+              <w:t>10 agosto: Motores definidos</w:t>
             </w:r>
           </w:p>
         </w:tc>
@@ -2411,6 +2425,11 @@
         <w:t>Stella</w:t>
       </w:r>
     </w:p>
+    <w:p>
+      <w:r>
+        <w:t>Grado 11:</w:t>
+      </w:r>
+    </w:p>
     <w:tbl>
       <w:tblPr>
         <w:tblStyle w:val="Tablaconcuadrcula"/>
@@ -2512,7 +2531,10 @@
           </w:tcPr>
           <w:p>
             <w:r>
-              <w:t>Ok 16 julio</w:t>
+              <w:t>[</w:t>
+            </w:r>
+            <w:r>
+              <w:t>16 julio</w:t>
             </w:r>
             <w:r>
               <w:t xml:space="preserve"> </w:t>
@@ -2520,19 +2542,31 @@
             <w:r>
               <w:t>Álvaro</w:t>
             </w:r>
-          </w:p>
-        </w:tc>
-        <w:tc>
-          <w:tcPr>
-            <w:tcW w:w="1471" w:type="dxa"/>
-          </w:tcPr>
-          <w:p/>
-        </w:tc>
-        <w:tc>
-          <w:tcPr>
-            <w:tcW w:w="1471" w:type="dxa"/>
-          </w:tcPr>
-          <w:p/>
+            <w:r>
+              <w:t>]</w:t>
+            </w:r>
+          </w:p>
+        </w:tc>
+        <w:tc>
+          <w:tcPr>
+            <w:tcW w:w="1471" w:type="dxa"/>
+          </w:tcPr>
+          <w:p/>
+        </w:tc>
+        <w:tc>
+          <w:tcPr>
+            <w:tcW w:w="1471" w:type="dxa"/>
+          </w:tcPr>
+          <w:p>
+            <w:r>
+              <w:t>FALTA</w:t>
+            </w:r>
+            <w:proofErr w:type="gramStart"/>
+            <w:r>
+              <w:t>!!</w:t>
+            </w:r>
+            <w:proofErr w:type="gramEnd"/>
+          </w:p>
         </w:tc>
         <w:tc>
           <w:tcPr>
@@ -2562,6 +2596,60 @@
               <w:rPr>
                 <w:b/>
               </w:rPr>
+              <w:t>Cotejo manuscritos VER</w:t>
+            </w:r>
+          </w:p>
+        </w:tc>
+        <w:tc>
+          <w:tcPr>
+            <w:tcW w:w="1471" w:type="dxa"/>
+          </w:tcPr>
+          <w:p>
+            <w:r>
+              <w:t>11 agosto</w:t>
+            </w:r>
+          </w:p>
+        </w:tc>
+        <w:tc>
+          <w:tcPr>
+            <w:tcW w:w="1471" w:type="dxa"/>
+          </w:tcPr>
+          <w:p/>
+        </w:tc>
+        <w:tc>
+          <w:tcPr>
+            <w:tcW w:w="1471" w:type="dxa"/>
+          </w:tcPr>
+          <w:p/>
+        </w:tc>
+        <w:tc>
+          <w:tcPr>
+            <w:tcW w:w="1472" w:type="dxa"/>
+          </w:tcPr>
+          <w:p/>
+        </w:tc>
+        <w:tc>
+          <w:tcPr>
+            <w:tcW w:w="1472" w:type="dxa"/>
+          </w:tcPr>
+          <w:p/>
+        </w:tc>
+      </w:tr>
+      <w:tr>
+        <w:tc>
+          <w:tcPr>
+            <w:tcW w:w="1471" w:type="dxa"/>
+          </w:tcPr>
+          <w:p>
+            <w:pPr>
+              <w:rPr>
+                <w:b/>
+              </w:rPr>
+            </w:pPr>
+            <w:r>
+              <w:rPr>
+                <w:b/>
+              </w:rPr>
               <w:t>Motores</w:t>
             </w:r>
           </w:p>
@@ -2624,7 +2712,11 @@
           <w:tcPr>
             <w:tcW w:w="1471" w:type="dxa"/>
           </w:tcPr>
-          <w:p/>
+          <w:p>
+            <w:r>
+              <w:t>2 agosto</w:t>
+            </w:r>
+          </w:p>
         </w:tc>
         <w:tc>
           <w:tcPr>
@@ -2659,19 +2751,30 @@
           <w:tcPr>
             <w:tcW w:w="1471" w:type="dxa"/>
           </w:tcPr>
-          <w:p/>
-        </w:tc>
-        <w:tc>
-          <w:tcPr>
-            <w:tcW w:w="1471" w:type="dxa"/>
-          </w:tcPr>
-          <w:p/>
-        </w:tc>
-        <w:tc>
-          <w:tcPr>
-            <w:tcW w:w="1471" w:type="dxa"/>
-          </w:tcPr>
-          <w:p/>
+          <w:p>
+            <w:r>
+              <w:t>11 agosto, las faltantes</w:t>
+            </w:r>
+          </w:p>
+        </w:tc>
+        <w:tc>
+          <w:tcPr>
+            <w:tcW w:w="1471" w:type="dxa"/>
+          </w:tcPr>
+          <w:p/>
+        </w:tc>
+        <w:tc>
+          <w:tcPr>
+            <w:tcW w:w="1471" w:type="dxa"/>
+          </w:tcPr>
+          <w:p>
+            <w:r>
+              <w:t>5</w:t>
+            </w:r>
+            <w:r>
+              <w:t xml:space="preserve"> agosto</w:t>
+            </w:r>
+          </w:p>
         </w:tc>
         <w:tc>
           <w:tcPr>
@@ -2763,7 +2866,6 @@
         </w:tc>
       </w:tr>
     </w:tbl>
-    <w:p/>
     <w:p/>
     <w:tbl>
       <w:tblPr>
@@ -2870,6 +2972,9 @@
           </w:tcPr>
           <w:p>
             <w:r>
+              <w:t>[</w:t>
+            </w:r>
+            <w:r>
               <w:t>2</w:t>
             </w:r>
             <w:r>
@@ -2881,6 +2986,9 @@
             <w:r>
               <w:t>Álvaro</w:t>
             </w:r>
+            <w:r>
+              <w:t>]</w:t>
+            </w:r>
           </w:p>
         </w:tc>
         <w:tc>
@@ -2925,8 +3033,14 @@
           </w:tcPr>
           <w:p>
             <w:r>
+              <w:t>[</w:t>
+            </w:r>
+            <w:r>
               <w:t>23 julio Álvaro</w:t>
             </w:r>
+            <w:r>
+              <w:t>]</w:t>
+            </w:r>
           </w:p>
         </w:tc>
         <w:tc>
@@ -2977,24 +3091,8 @@
               <w:t>8</w:t>
             </w:r>
             <w:r>
-              <w:t xml:space="preserve"> julio-</w:t>
-            </w:r>
-            <w:r>
-              <w:t xml:space="preserve">ok. </w:t>
-            </w:r>
-            <w:proofErr w:type="spellStart"/>
-            <w:r>
-              <w:t>Devoluc</w:t>
-            </w:r>
-            <w:proofErr w:type="spellEnd"/>
-            <w:r>
-              <w:t xml:space="preserve"> 1 </w:t>
-            </w:r>
-            <w:proofErr w:type="spellStart"/>
-            <w:r>
-              <w:t>im</w:t>
-            </w:r>
-            <w:proofErr w:type="spellEnd"/>
+              <w:t xml:space="preserve"> julio</w:t>
+            </w:r>
           </w:p>
         </w:tc>
         <w:tc>

</xml_diff>

<commit_message>
mapas conceptuales y otros
archivos al día, grado 11, guiones 01 y 03
</commit_message>
<xml_diff>
--- a/fuentes/contenidos/grado11/Fechas de tareas.docx
+++ b/fuentes/contenidos/grado11/Fechas de tareas.docx
@@ -437,14 +437,23 @@
               <w:t>17 al 23 marzo: 5 solicitudes</w:t>
             </w:r>
           </w:p>
-          <w:p/>
-          <w:p>
-            <w:r>
-              <w:t>11</w:t>
+          <w:p>
+            <w:r>
+              <w:t>1</w:t>
+            </w:r>
+            <w:r>
+              <w:t>9</w:t>
             </w:r>
             <w:r>
               <w:t xml:space="preserve"> agosto: nuevas imágenes. Stella</w:t>
             </w:r>
+          </w:p>
+          <w:p>
+            <w:r>
+              <w:t>20 agosto: envío a Rocío</w:t>
+            </w:r>
+            <w:bookmarkStart w:id="0" w:name="_GoBack"/>
+            <w:bookmarkEnd w:id="0"/>
           </w:p>
         </w:tc>
         <w:tc>
@@ -1282,16 +1291,16 @@
             <w:r>
               <w:t xml:space="preserve">Entrega parcial 13 abril: </w:t>
             </w:r>
-            <w:commentRangeStart w:id="0"/>
+            <w:commentRangeStart w:id="1"/>
             <w:r>
               <w:t>sólo manuscrito</w:t>
             </w:r>
-            <w:commentRangeEnd w:id="0"/>
+            <w:commentRangeEnd w:id="1"/>
             <w:r>
               <w:rPr>
                 <w:rStyle w:val="Refdecomentario"/>
               </w:rPr>
-              <w:commentReference w:id="0"/>
+              <w:commentReference w:id="1"/>
             </w:r>
             <w:r>
               <w:t>. No recursos, ni guía didáctica, ni mapa</w:t>
@@ -3495,10 +3504,7 @@
         <w:t>Cgf</w:t>
       </w:r>
     </w:p>
-    <w:p>
-      <w:bookmarkStart w:id="1" w:name="_GoBack"/>
-      <w:bookmarkEnd w:id="1"/>
-    </w:p>
+    <w:p/>
     <w:p/>
     <w:p>
       <w:pPr>
@@ -3713,7 +3719,7 @@
 
 <file path=word/comments.xml><?xml version="1.0" encoding="utf-8"?>
 <w:comments xmlns:wpc="http://schemas.microsoft.com/office/word/2010/wordprocessingCanvas" xmlns:mc="http://schemas.openxmlformats.org/markup-compatibility/2006" xmlns:o="urn:schemas-microsoft-com:office:office" xmlns:r="http://schemas.openxmlformats.org/officeDocument/2006/relationships" xmlns:m="http://schemas.openxmlformats.org/officeDocument/2006/math" xmlns:v="urn:schemas-microsoft-com:vml" xmlns:wp14="http://schemas.microsoft.com/office/word/2010/wordprocessingDrawing" xmlns:wp="http://schemas.openxmlformats.org/drawingml/2006/wordprocessingDrawing" xmlns:w10="urn:schemas-microsoft-com:office:word" xmlns:w="http://schemas.openxmlformats.org/wordprocessingml/2006/main" xmlns:w14="http://schemas.microsoft.com/office/word/2010/wordml" xmlns:w15="http://schemas.microsoft.com/office/word/2012/wordml" xmlns:wpg="http://schemas.microsoft.com/office/word/2010/wordprocessingGroup" xmlns:wpi="http://schemas.microsoft.com/office/word/2010/wordprocessingInk" xmlns:wne="http://schemas.microsoft.com/office/word/2006/wordml" xmlns:wps="http://schemas.microsoft.com/office/word/2010/wordprocessingShape" mc:Ignorable="w14 w15 wp14">
-  <w:comment w:id="0" w:author="Flor Buitrago" w:date="2015-05-12T18:12:00Z" w:initials="FB">
+  <w:comment w:id="1" w:author="Flor Buitrago" w:date="2015-05-12T18:12:00Z" w:initials="FB">
     <w:p>
       <w:pPr>
         <w:pStyle w:val="Textocomentario"/>

</xml_diff>